<commit_message>
Auto stash before merge of "latex" and "origin/latex"
</commit_message>
<xml_diff>
--- a/Stepper Motor_v2.docx
+++ b/Stepper Motor_v2.docx
@@ -1214,15 +1214,13 @@
         <w:t xml:space="preserve"> as seen in the image below.</w:t>
       </w:r>
       <w:r>
-        <w:t xml:space="preserve"> The winding </w:t>
-      </w:r>
-      <w:proofErr w:type="gramStart"/>
-      <w:r>
-        <w:t>are</w:t>
-      </w:r>
-      <w:proofErr w:type="gramEnd"/>
-      <w:r>
-        <w:t xml:space="preserve"> configured differently, as depicted in the second figure, all having a common voltage source but with each end being separate.</w:t>
+        <w:t xml:space="preserve"> The winding</w:t>
+      </w:r>
+      <w:r>
+        <w:t>s</w:t>
+      </w:r>
+      <w:r>
+        <w:t xml:space="preserve"> are configured differently, as depicted in the second figure, all having a common voltage source but with each end being separate.</w:t>
       </w:r>
       <w:r>
         <w:t xml:space="preserve"> They usually have 3 or 5 windings.</w:t>
@@ -1976,13 +1974,7 @@
         <w:t>consists of two sets of teeth,</w:t>
       </w:r>
       <w:r>
-        <w:t xml:space="preserve"> corresponding for the two poles, north and south, respectively.</w:t>
-      </w:r>
-      <w:r>
-        <w:t xml:space="preserve"> </w:t>
-      </w:r>
-      <w:r>
-        <w:t xml:space="preserve">It is also important to notice that the teeth on the rotor are not aligned but are interleaved, as shown in </w:t>
+        <w:t xml:space="preserve"> corresponding for the two poles, north and south, respectively. </w:t>
       </w:r>
     </w:p>
     <w:p>
@@ -2057,10 +2049,7 @@
         <w:t>two additional things. The first, is that</w:t>
       </w:r>
       <w:r>
-        <w:t xml:space="preserve"> the teeth on the rotor are not aligned but are interleaved, as shown in</w:t>
-      </w:r>
-      <w:r>
-        <w:t xml:space="preserve"> the picture below.</w:t>
+        <w:t xml:space="preserve"> the teeth on the rotor are not aligned but are interleaved, as shown in the picture below.</w:t>
       </w:r>
       <w:r>
         <w:t xml:space="preserve"> The second, is the placement of the stator teeth in respect to those of the rotor, represented in the second picture.</w:t>
@@ -2075,7 +2064,6 @@
           <w:color w:val="0000FF"/>
           <w:sz w:val="27"/>
           <w:szCs w:val="27"/>
-          <w:lang w:val="da-DK"/>
         </w:rPr>
       </w:pPr>
       <w:r>
@@ -2141,7 +2129,6 @@
           <w:color w:val="0000FF"/>
           <w:sz w:val="27"/>
           <w:szCs w:val="27"/>
-          <w:lang w:val="da-DK"/>
         </w:rPr>
         <w:t xml:space="preserve">       </w:t>
       </w:r>
@@ -2359,6 +2346,7 @@
       </w:r>
     </w:p>
     <w:p>
+      <w:bookmarkStart w:id="1" w:name="_GoBack"/>
       <w:r>
         <w:t xml:space="preserve">It is important to notice that, even though the motor has only two windings, each individual winding </w:t>
       </w:r>
@@ -2369,6 +2357,7 @@
         <w:t xml:space="preserve"> 4 stator poles.</w:t>
       </w:r>
     </w:p>
+    <w:bookmarkEnd w:id="1"/>
     <w:p>
       <w:r>
         <w:t>The pictures below represent the way this motor operates.</w:t>
@@ -2672,7 +2661,7 @@
         </w:rPr>
         <w:t xml:space="preserve">                      </w:t>
       </w:r>
-      <w:commentRangeStart w:id="1"/>
+      <w:commentRangeStart w:id="2"/>
       <w:r>
         <w:rPr>
           <w:noProof/>
@@ -2713,12 +2702,12 @@
           </wp:inline>
         </w:drawing>
       </w:r>
-      <w:commentRangeEnd w:id="1"/>
+      <w:commentRangeEnd w:id="2"/>
       <w:r>
         <w:rPr>
           <w:rStyle w:val="CommentReference"/>
         </w:rPr>
-        <w:commentReference w:id="1"/>
+        <w:commentReference w:id="2"/>
       </w:r>
       <w:r>
         <w:rPr>
@@ -3239,8 +3228,6 @@
       <w:r>
         <w:t>motor driver boards simplify the task.</w:t>
       </w:r>
-      <w:bookmarkStart w:id="2" w:name="_GoBack"/>
-      <w:bookmarkEnd w:id="2"/>
     </w:p>
     <w:sectPr>
       <w:pgSz w:w="12240" w:h="15840"/>
@@ -3270,7 +3257,7 @@
       </w:r>
     </w:p>
   </w:comment>
-  <w:comment w:id="1" w:author="Razvan Bucur" w:date="2017-10-23T11:02:00Z" w:initials="RB">
+  <w:comment w:id="2" w:author="Razvan Bucur" w:date="2017-10-23T11:02:00Z" w:initials="RB">
     <w:p>
       <w:pPr>
         <w:pStyle w:val="CommentText"/>

</xml_diff>